<commit_message>
Document update with new UI
</commit_message>
<xml_diff>
--- a/Premium_Calc_Documentation.docx
+++ b/Premium_Calc_Documentation.docx
@@ -39,8 +39,6 @@
           <w:u w:val="single"/>
         </w:rPr>
       </w:pPr>
-      <w:bookmarkStart w:id="0" w:name="_GoBack"/>
-      <w:bookmarkEnd w:id="0"/>
     </w:p>
     <w:p>
       <w:pPr>
@@ -192,10 +190,10 @@
           <w:noProof/>
         </w:rPr>
         <w:drawing>
-          <wp:inline distT="0" distB="0" distL="0" distR="0" wp14:anchorId="491DEAD9" wp14:editId="4A02A199">
-            <wp:extent cx="5943600" cy="2635885"/>
+          <wp:inline distT="0" distB="0" distL="0" distR="0" wp14:anchorId="22E6F725" wp14:editId="5D8BDD74">
+            <wp:extent cx="5943600" cy="3185795"/>
             <wp:effectExtent l="0" t="0" r="0" b="0"/>
-            <wp:docPr id="10" name="Picture 10"/>
+            <wp:docPr id="2" name="Picture 2"/>
             <wp:cNvGraphicFramePr>
               <a:graphicFrameLocks xmlns:a="http://schemas.openxmlformats.org/drawingml/2006/main" noChangeAspect="1"/>
             </wp:cNvGraphicFramePr>
@@ -215,7 +213,7 @@
                   <pic:spPr>
                     <a:xfrm>
                       <a:off x="0" y="0"/>
-                      <a:ext cx="5943600" cy="2635885"/>
+                      <a:ext cx="5943600" cy="3185795"/>
                     </a:xfrm>
                     <a:prstGeom prst="rect">
                       <a:avLst/>
@@ -227,6 +225,8 @@
           </wp:inline>
         </w:drawing>
       </w:r>
+      <w:bookmarkStart w:id="0" w:name="_GoBack"/>
+      <w:bookmarkEnd w:id="0"/>
     </w:p>
     <w:p>
       <w:pPr>

</xml_diff>

<commit_message>
updated doc with the latest UI changes
</commit_message>
<xml_diff>
--- a/Premium_Calc_Documentation.docx
+++ b/Premium_Calc_Documentation.docx
@@ -177,23 +177,15 @@
           <w:u w:val="single"/>
         </w:rPr>
       </w:pPr>
-    </w:p>
-    <w:p>
-      <w:pPr>
-        <w:rPr>
-          <w:b/>
-          <w:u w:val="single"/>
-        </w:rPr>
-      </w:pPr>
       <w:r>
         <w:rPr>
           <w:noProof/>
         </w:rPr>
         <w:drawing>
-          <wp:inline distT="0" distB="0" distL="0" distR="0" wp14:anchorId="22E6F725" wp14:editId="5D8BDD74">
-            <wp:extent cx="5943600" cy="3185795"/>
-            <wp:effectExtent l="0" t="0" r="0" b="0"/>
-            <wp:docPr id="2" name="Picture 2"/>
+          <wp:inline distT="0" distB="0" distL="0" distR="0" wp14:anchorId="496232C6" wp14:editId="5672FF7F">
+            <wp:extent cx="5943600" cy="3632835"/>
+            <wp:effectExtent l="0" t="0" r="0" b="5715"/>
+            <wp:docPr id="3" name="Picture 3"/>
             <wp:cNvGraphicFramePr>
               <a:graphicFrameLocks xmlns:a="http://schemas.openxmlformats.org/drawingml/2006/main" noChangeAspect="1"/>
             </wp:cNvGraphicFramePr>
@@ -213,7 +205,7 @@
                   <pic:spPr>
                     <a:xfrm>
                       <a:off x="0" y="0"/>
-                      <a:ext cx="5943600" cy="3185795"/>
+                      <a:ext cx="5943600" cy="3632835"/>
                     </a:xfrm>
                     <a:prstGeom prst="rect">
                       <a:avLst/>
@@ -235,6 +227,14 @@
           <w:u w:val="single"/>
         </w:rPr>
       </w:pPr>
+    </w:p>
+    <w:p>
+      <w:pPr>
+        <w:rPr>
+          <w:b/>
+          <w:u w:val="single"/>
+        </w:rPr>
+      </w:pPr>
       <w:r>
         <w:rPr>
           <w:b/>
@@ -428,6 +428,7 @@
         </w:numPr>
       </w:pPr>
       <w:r>
+        <w:lastRenderedPageBreak/>
         <w:t>2. ToastrService package is used for error message display</w:t>
       </w:r>
     </w:p>

</xml_diff>